<commit_message>
created presentation and did small fixes
</commit_message>
<xml_diff>
--- a/documentation.docx
+++ b/documentation.docx
@@ -2350,7 +2350,7 @@
       <w:pPr>
         <w:jc w:val="left"/>
         <w:rPr>
-          <w:lang w:val="en-US"/>
+          <w:lang w:val="ru-RU"/>
         </w:rPr>
       </w:pPr>
     </w:p>
@@ -2499,7 +2499,7 @@
     <w:p>
       <w:pPr>
         <w:rPr>
-          <w:lang w:val="en-US"/>
+          <w:lang w:val="ru-RU"/>
         </w:rPr>
       </w:pPr>
       <w:r>
@@ -3261,7 +3261,7 @@
     <w:p>
       <w:pPr>
         <w:rPr>
-          <w:lang w:val="en-US"/>
+          <w:lang w:val="ru-RU"/>
         </w:rPr>
       </w:pPr>
       <w:r>
@@ -3356,7 +3356,7 @@
     <w:p>
       <w:pPr>
         <w:rPr>
-          <w:lang w:val="en-US"/>
+          <w:lang w:val="ru-RU"/>
         </w:rPr>
       </w:pPr>
       <w:r>
@@ -3491,10 +3491,23 @@
     </w:p>
     <w:p>
       <w:pPr>
+        <w:widowControl/>
+        <w:tabs>
+          <w:tab w:val="clear" w:pos="142"/>
+        </w:tabs>
+        <w:suppressAutoHyphens w:val="0"/>
+        <w:spacing w:line="259" w:lineRule="auto"/>
+        <w:jc w:val="left"/>
         <w:rPr>
           <w:color w:val="FF0000"/>
         </w:rPr>
       </w:pPr>
+      <w:r>
+        <w:rPr>
+          <w:color w:val="FF0000"/>
+        </w:rPr>
+        <w:br w:type="page"/>
+      </w:r>
     </w:p>
     <w:p>
       <w:pPr>
@@ -3506,17 +3519,14 @@
       </w:pPr>
       <w:bookmarkStart w:id="2" w:name="_Toc460948412"/>
       <w:r>
+        <w:lastRenderedPageBreak/>
         <w:t>Видове видео обработка</w:t>
       </w:r>
       <w:bookmarkEnd w:id="2"/>
     </w:p>
     <w:p>
       <w:r>
-        <w:t xml:space="preserve">Процесът на манипулиране на видео информация се нарича видео обработка. Този процес включва изрязване на части, преподреждане на </w:t>
-      </w:r>
-      <w:r>
-        <w:lastRenderedPageBreak/>
-        <w:t>клипове, добавяне на преходи и други пространствени ефекти.</w:t>
+        <w:t>Процесът на манипулиране на видео информация се нарича видео обработка. Този процес включва изрязване на части, преподреждане на клипове, добавяне на преходи и други пространствени ефекти.</w:t>
       </w:r>
     </w:p>
     <w:p>
@@ -3696,7 +3706,15 @@
           <w:rFonts w:cs="Arial"/>
           <w:color w:val="252525"/>
         </w:rPr>
-        <w:t xml:space="preserve">Кодек е компютърна програма, която кодира или декодира цифров даннов поток или сигнал. Използват се за кодиране на сигнали при предаване, съхранение или за декодиране при възпроизвеждане и обработване. Кодеците се използват в програми за видеоконференции, предаване на медия и видео/аудио обработка. </w:t>
+        <w:t xml:space="preserve">Кодек е компютърна програма, която кодира или декодира цифров даннов поток или сигнал. Използват се за кодиране на сигнали при предаване, </w:t>
+      </w:r>
+      <w:r>
+        <w:rPr>
+          <w:rFonts w:cs="Arial"/>
+          <w:color w:val="252525"/>
+        </w:rPr>
+        <w:lastRenderedPageBreak/>
+        <w:t xml:space="preserve">съхранение или за декодиране при възпроизвеждане и обработване. Кодеците се използват в програми за видеоконференции, предаване на медия и видео/аудио обработка. </w:t>
       </w:r>
     </w:p>
     <w:p>
@@ -3709,7 +3727,6 @@
         <w:pStyle w:val="Subtitle"/>
       </w:pPr>
       <w:r>
-        <w:lastRenderedPageBreak/>
         <w:t>Изходни данни</w:t>
       </w:r>
     </w:p>
@@ -3773,16 +3790,21 @@
     </w:p>
     <w:p>
       <w:r>
-        <w:t>Ръчно въведени са метаданни, които съдържат информация за съдържанието на видеото. Това могат да бъдат различни видове текстови описания, ключови думи и др. Тези данни могат да бъдат прочитани от компютрите и се използват от търсачките.</w:t>
-      </w:r>
-    </w:p>
-    <w:p>
-      <w:r>
-        <w:t xml:space="preserve">Повечето от метаданните са автоматично създадени, но все метаданните, </w:t>
+        <w:t xml:space="preserve">Ръчно въведени са метаданни, които съдържат информация за </w:t>
       </w:r>
       <w:r>
         <w:lastRenderedPageBreak/>
-        <w:t>писани на ръка стават все по-важни. В метаданните има голям потенциал от маркетингова гледна точка. Например използването на сайтове като YouTube не би било същото ако не съществуваха описанията и ключовите думи от метаданните, които позволяват на потребителите да откриват търсените от тях клипове. [</w:t>
+        <w:t>съдържанието на видеото. Това могат да бъдат различни видове текстови описания, ключови думи и др. Тези данни могат да бъдат прочитани от компютрите и се използват от търсачките.</w:t>
+      </w:r>
+    </w:p>
+    <w:p>
+      <w:pPr>
+        <w:rPr>
+          <w:lang w:val="en-US"/>
+        </w:rPr>
+      </w:pPr>
+      <w:r>
+        <w:t>Повечето от метаданните са автоматично създадени, но все метаданните, писани на ръка стават все по-важни. В метаданните има голям потенциал от маркетингова гледна точка. Например използването на сайтове като YouTube не би било същото ако не съществуваха описанията и ключовите думи от метаданните, които позволяват на потребителите да откриват търсените от тях клипове. [</w:t>
       </w:r>
       <w:hyperlink r:id="rId32">
         <w:r>
@@ -3798,47 +3820,38 @@
     </w:p>
     <w:p>
       <w:pPr>
+        <w:pStyle w:val="Subtitle"/>
+      </w:pPr>
+      <w:r>
+        <w:t>Инструментални средства</w:t>
+      </w:r>
+    </w:p>
+    <w:p>
+      <w:r>
+        <w:t xml:space="preserve">Инструменталните средства предлагани от програмите за видео обработка </w:t>
+      </w:r>
+      <w:r>
+        <w:t>биват за промяна на от</w:t>
+      </w:r>
+      <w:r>
+        <w:t>д</w:t>
+      </w:r>
+      <w:r>
+        <w:t>е</w:t>
+      </w:r>
+      <w:r>
+        <w:t xml:space="preserve">лните кадри и за промяна на потока (последователността) на кадрите. </w:t>
+      </w:r>
+    </w:p>
+    <w:p>
+      <w:r>
+        <w:t>Инструментите за промяна на отделните кадри позволяват промяна на светлината и цветовете, добавяне на специални ефекти и други. Към тази група спада известния ефект на „зеления екран“, при който даден цвят се заменя с друга картина или видео. Този похват е широко използван в киното.</w:t>
+      </w:r>
+    </w:p>
+    <w:p>
+      <w:pPr>
         <w:pStyle w:val="Normal1"/>
         <w:jc w:val="center"/>
-        <w:rPr>
-          <w:color w:val="FF0000"/>
-        </w:rPr>
-      </w:pPr>
-    </w:p>
-    <w:p>
-      <w:pPr>
-        <w:pStyle w:val="Subtitle"/>
-      </w:pPr>
-      <w:r>
-        <w:t>Инструментални средства</w:t>
-      </w:r>
-    </w:p>
-    <w:p>
-      <w:r>
-        <w:t xml:space="preserve">Инструменталните средства предлагани от програмите за видео обработка </w:t>
-      </w:r>
-      <w:r>
-        <w:t>биват за промяна на от</w:t>
-      </w:r>
-      <w:r>
-        <w:t>д</w:t>
-      </w:r>
-      <w:r>
-        <w:t>е</w:t>
-      </w:r>
-      <w:r>
-        <w:t xml:space="preserve">лните кадри и за промяна на потока (последователността) на кадрите. </w:t>
-      </w:r>
-    </w:p>
-    <w:p>
-      <w:r>
-        <w:t>Инструментите за промяна на отделните кадри позволяват промяна на светлината и цветовете, добавяне на специални ефекти и други. Към тази група спада известния ефект на „зеления екран“, при който даден цвят се заменя с друга картина или видео. Този похват е широко използван в киното.</w:t>
-      </w:r>
-    </w:p>
-    <w:p>
-      <w:pPr>
-        <w:pStyle w:val="Normal1"/>
-        <w:jc w:val="center"/>
       </w:pPr>
       <w:r>
         <w:rPr>
@@ -3847,8 +3860,8 @@
         </w:rPr>
         <w:drawing>
           <wp:inline distT="0" distB="0" distL="0" distR="0" wp14:anchorId="7412C895" wp14:editId="0FA5E3AF">
-            <wp:extent cx="3762375" cy="4144010"/>
-            <wp:effectExtent l="0" t="0" r="0" b="0"/>
+            <wp:extent cx="3180522" cy="3503137"/>
+            <wp:effectExtent l="0" t="0" r="1270" b="2540"/>
             <wp:docPr id="3" name="Picture" descr="C:\Users\Schmillen\Desktop\Avataar.jpg"/>
             <wp:cNvGraphicFramePr>
               <a:graphicFrameLocks xmlns:a="http://schemas.openxmlformats.org/drawingml/2006/main" noChangeAspect="1"/>
@@ -3871,7 +3884,7 @@
                   <pic:spPr bwMode="auto">
                     <a:xfrm>
                       <a:off x="0" y="0"/>
-                      <a:ext cx="3762375" cy="4144010"/>
+                      <a:ext cx="3181713" cy="3504449"/>
                     </a:xfrm>
                     <a:prstGeom prst="rect">
                       <a:avLst/>
@@ -3962,13 +3975,7 @@
         <w:t>Съществуват програми за видео обработка, които са предназначени за различни платформи: десктоп, мобилни устройства, уеб услуги и др, както и за различни операционни системи – windows, ios, android, unix-базирани.</w:t>
       </w:r>
       <w:r>
-        <w:t xml:space="preserve"> Десктоп машините в повечето случаи имат по-добри характеристики от мобилните, което позволява за направата на много по-сложни </w:t>
-      </w:r>
-      <w:r>
-        <w:t>програми за обработка на мултимедия</w:t>
-      </w:r>
-      <w:r>
-        <w:t xml:space="preserve">, които разполагат с повече възможности. Поради тази причина най-популярните такива програми са направени именно за </w:t>
+        <w:t xml:space="preserve"> Десктоп машините в повечето случаи имат по-добри характеристики от мобилните, което позволява за направата на много по-сложни програми за обработка на мултимедия, които разполагат с повече възможности. Поради тази причина най-популярните такива програми са направени именно за </w:t>
       </w:r>
       <w:r>
         <w:rPr>
@@ -4015,8 +4022,6 @@
       <w:r>
         <w:t>много по-опростени и имат елементарен интерфейс, което позволява бързо и лесно редактиране, използвайки базови функционалности и предефинирани филтри.</w:t>
       </w:r>
-      <w:bookmarkStart w:id="5" w:name="_GoBack"/>
-      <w:bookmarkEnd w:id="5"/>
     </w:p>
     <w:p>
       <w:pPr>
@@ -4036,11 +4041,11 @@
           <w:numId w:val="29"/>
         </w:numPr>
       </w:pPr>
-      <w:bookmarkStart w:id="6" w:name="_Toc460948415"/>
+      <w:bookmarkStart w:id="5" w:name="_Toc460948415"/>
       <w:r>
         <w:t>Класификация на програми</w:t>
       </w:r>
-      <w:bookmarkEnd w:id="6"/>
+      <w:bookmarkEnd w:id="5"/>
     </w:p>
     <w:p>
       <w:pPr>
@@ -5042,7 +5047,7 @@
           <w:szCs w:val="44"/>
         </w:rPr>
       </w:pPr>
-      <w:bookmarkStart w:id="7" w:name="_Toc460948416"/>
+      <w:bookmarkStart w:id="6" w:name="_Toc460948416"/>
       <w:r>
         <w:rPr>
           <w:sz w:val="44"/>
@@ -5050,7 +5055,7 @@
         </w:rPr>
         <w:t>Технологична схема за обработка</w:t>
       </w:r>
-      <w:bookmarkEnd w:id="7"/>
+      <w:bookmarkEnd w:id="6"/>
     </w:p>
     <w:p>
       <w:pPr>
@@ -6128,7 +6133,7 @@
           <w:szCs w:val="44"/>
         </w:rPr>
       </w:pPr>
-      <w:bookmarkStart w:id="8" w:name="_Toc460948417"/>
+      <w:bookmarkStart w:id="7" w:name="_Toc460948417"/>
       <w:r>
         <w:rPr>
           <w:sz w:val="44"/>
@@ -6137,7 +6142,7 @@
         <w:lastRenderedPageBreak/>
         <w:t>Структура на програмната система</w:t>
       </w:r>
-      <w:bookmarkEnd w:id="8"/>
+      <w:bookmarkEnd w:id="7"/>
     </w:p>
     <w:p>
       <w:pPr>
@@ -6147,11 +6152,11 @@
           <w:numId w:val="29"/>
         </w:numPr>
       </w:pPr>
-      <w:bookmarkStart w:id="9" w:name="_Toc460948418"/>
+      <w:bookmarkStart w:id="8" w:name="_Toc460948418"/>
       <w:r>
         <w:t>Обща структура</w:t>
       </w:r>
-      <w:bookmarkEnd w:id="9"/>
+      <w:bookmarkEnd w:id="8"/>
     </w:p>
     <w:p>
       <w:r>
@@ -8370,11 +8375,11 @@
           <w:numId w:val="29"/>
         </w:numPr>
       </w:pPr>
-      <w:bookmarkStart w:id="10" w:name="_Toc460948419"/>
+      <w:bookmarkStart w:id="9" w:name="_Toc460948419"/>
       <w:r>
         <w:t>Структура на визуалния интерфейс на редактора</w:t>
       </w:r>
-      <w:bookmarkEnd w:id="10"/>
+      <w:bookmarkEnd w:id="9"/>
     </w:p>
     <w:p>
       <w:r>
@@ -10595,11 +10600,11 @@
           <w:numId w:val="29"/>
         </w:numPr>
       </w:pPr>
-      <w:bookmarkStart w:id="11" w:name="_Toc460948420"/>
+      <w:bookmarkStart w:id="10" w:name="_Toc460948420"/>
       <w:r>
         <w:t>Структура на сървърна част</w:t>
       </w:r>
-      <w:bookmarkEnd w:id="11"/>
+      <w:bookmarkEnd w:id="10"/>
     </w:p>
     <w:p>
       <w:pPr>
@@ -10723,7 +10728,7 @@
       </w:r>
       <w:r>
         <w:rPr>
-          <w:lang w:val="en-US"/>
+          <w:lang w:val="ru-RU"/>
         </w:rPr>
         <w:t xml:space="preserve"> </w:t>
       </w:r>
@@ -14923,7 +14928,7 @@
           <w:numId w:val="29"/>
         </w:numPr>
       </w:pPr>
-      <w:bookmarkStart w:id="12" w:name="_Toc460948421"/>
+      <w:bookmarkStart w:id="11" w:name="_Toc460948421"/>
       <w:r>
         <w:t xml:space="preserve">Манипулация на медия с </w:t>
       </w:r>
@@ -14933,7 +14938,7 @@
         </w:rPr>
         <w:t>FFmpeg</w:t>
       </w:r>
-      <w:bookmarkEnd w:id="12"/>
+      <w:bookmarkEnd w:id="11"/>
     </w:p>
     <w:p>
       <w:pPr>
@@ -15752,7 +15757,7 @@
       </w:r>
       <w:r>
         <w:rPr>
-          <w:lang w:val="ru-RU"/>
+          <w:lang w:val="en-US"/>
         </w:rPr>
         <w:t xml:space="preserve"> </w:t>
       </w:r>
@@ -15764,7 +15769,7 @@
       </w:r>
       <w:r>
         <w:rPr>
-          <w:lang w:val="ru-RU"/>
+          <w:lang w:val="en-US"/>
         </w:rPr>
         <w:t xml:space="preserve"> </w:t>
       </w:r>
@@ -17195,7 +17200,7 @@
           <w:szCs w:val="44"/>
         </w:rPr>
       </w:pPr>
-      <w:bookmarkStart w:id="13" w:name="_Toc460948422"/>
+      <w:bookmarkStart w:id="12" w:name="_Toc460948422"/>
       <w:r>
         <w:rPr>
           <w:sz w:val="44"/>
@@ -17210,7 +17215,7 @@
         </w:rPr>
         <w:t>ане на разработената програмна система</w:t>
       </w:r>
-      <w:bookmarkEnd w:id="13"/>
+      <w:bookmarkEnd w:id="12"/>
     </w:p>
     <w:p>
       <w:pPr>
@@ -17694,7 +17699,7 @@
           <w:szCs w:val="44"/>
         </w:rPr>
       </w:pPr>
-      <w:bookmarkStart w:id="14" w:name="_Toc460948423"/>
+      <w:bookmarkStart w:id="13" w:name="_Toc460948423"/>
       <w:r>
         <w:rPr>
           <w:sz w:val="44"/>
@@ -17702,7 +17707,7 @@
         </w:rPr>
         <w:t>Ръководство за потребителя</w:t>
       </w:r>
-      <w:bookmarkEnd w:id="14"/>
+      <w:bookmarkEnd w:id="13"/>
     </w:p>
     <w:p>
       <w:r>
@@ -17723,11 +17728,11 @@
           <w:numId w:val="29"/>
         </w:numPr>
       </w:pPr>
-      <w:bookmarkStart w:id="15" w:name="_Toc460948424"/>
+      <w:bookmarkStart w:id="14" w:name="_Toc460948424"/>
       <w:r>
         <w:t>Инсталация на нов сървър</w:t>
       </w:r>
-      <w:bookmarkEnd w:id="15"/>
+      <w:bookmarkEnd w:id="14"/>
     </w:p>
     <w:p>
       <w:pPr>
@@ -18615,11 +18620,11 @@
           <w:numId w:val="29"/>
         </w:numPr>
       </w:pPr>
-      <w:bookmarkStart w:id="16" w:name="_Toc460948425"/>
+      <w:bookmarkStart w:id="15" w:name="_Toc460948425"/>
       <w:r>
         <w:t>Използване на системата</w:t>
       </w:r>
-      <w:bookmarkEnd w:id="16"/>
+      <w:bookmarkEnd w:id="15"/>
     </w:p>
     <w:p>
       <w:pPr>
@@ -19901,7 +19906,7 @@
           <w:szCs w:val="44"/>
         </w:rPr>
       </w:pPr>
-      <w:bookmarkStart w:id="17" w:name="_Toc460948426"/>
+      <w:bookmarkStart w:id="16" w:name="_Toc460948426"/>
       <w:r>
         <w:rPr>
           <w:sz w:val="44"/>
@@ -19909,7 +19914,7 @@
         </w:rPr>
         <w:t>Изводи и задачи на дипломната работа</w:t>
       </w:r>
-      <w:bookmarkEnd w:id="17"/>
+      <w:bookmarkEnd w:id="16"/>
     </w:p>
     <w:p>
       <w:pPr>
@@ -20388,6 +20393,33 @@
           <w:szCs w:val="28"/>
         </w:rPr>
         <w:lastRenderedPageBreak/>
+        <w:t xml:space="preserve">Добавяне на възможност за запаметяване и зареждане на проект </w:t>
+      </w:r>
+      <w:bookmarkStart w:id="17" w:name="_GoBack"/>
+      <w:bookmarkEnd w:id="17"/>
+    </w:p>
+    <w:p>
+      <w:pPr>
+        <w:pStyle w:val="ListParagraph"/>
+        <w:numPr>
+          <w:ilvl w:val="0"/>
+          <w:numId w:val="4"/>
+        </w:numPr>
+        <w:spacing w:line="360" w:lineRule="auto"/>
+        <w:ind w:left="540" w:hanging="270"/>
+        <w:jc w:val="both"/>
+        <w:rPr>
+          <w:rFonts w:asciiTheme="minorHAnsi" w:hAnsiTheme="minorHAnsi"/>
+          <w:sz w:val="28"/>
+          <w:szCs w:val="28"/>
+        </w:rPr>
+      </w:pPr>
+      <w:r>
+        <w:rPr>
+          <w:rFonts w:asciiTheme="minorHAnsi" w:hAnsiTheme="minorHAnsi"/>
+          <w:sz w:val="28"/>
+          <w:szCs w:val="28"/>
+        </w:rPr>
         <w:t>Отстраняване на новооткрити грешки и неточности</w:t>
       </w:r>
     </w:p>
@@ -59799,7 +59831,7 @@
           <w:rPr>
             <w:noProof/>
           </w:rPr>
-          <w:t>13</w:t>
+          <w:t>60</w:t>
         </w:r>
         <w:r>
           <w:rPr>
@@ -63741,6 +63773,7 @@
   <w:style w:type="character" w:default="1" w:styleId="DefaultParagraphFont">
     <w:name w:val="Default Paragraph Font"/>
     <w:uiPriority w:val="1"/>
+    <w:semiHidden/>
     <w:unhideWhenUsed/>
   </w:style>
   <w:style w:type="table" w:default="1" w:styleId="TableNormal">
@@ -64685,6 +64718,7 @@
   <w:style w:type="character" w:default="1" w:styleId="DefaultParagraphFont">
     <w:name w:val="Default Paragraph Font"/>
     <w:uiPriority w:val="1"/>
+    <w:semiHidden/>
     <w:unhideWhenUsed/>
   </w:style>
   <w:style w:type="table" w:default="1" w:styleId="TableNormal">
@@ -65609,7 +65643,7 @@
   <a:extraClrSchemeLst/>
   <a:extLst>
     <a:ext uri="{05A4C25C-085E-4340-85A3-A5531E510DB2}">
-      <thm15:themeFamily xmlns="" xmlns:thm15="http://schemas.microsoft.com/office/thememl/2012/main" name="Office Theme" id="{62F939B6-93AF-4DB8-9C6B-D6C7DFDC589F}" vid="{4A3C46E8-61CC-4603-A589-7422A47A8E4A}"/>
+      <thm15:themeFamily xmlns:thm15="http://schemas.microsoft.com/office/thememl/2012/main" xmlns="" name="Office Theme" id="{62F939B6-93AF-4DB8-9C6B-D6C7DFDC589F}" vid="{4A3C46E8-61CC-4603-A589-7422A47A8E4A}"/>
     </a:ext>
   </a:extLst>
 </a:theme>
@@ -65620,7 +65654,7 @@
 </file>
 
 <file path=customXml/itemProps1.xml><?xml version="1.0" encoding="utf-8"?>
-<ds:datastoreItem xmlns:ds="http://schemas.openxmlformats.org/officeDocument/2006/customXml" ds:itemID="{09D57945-B018-4B27-9172-99B2C7BB27FC}">
+<ds:datastoreItem xmlns:ds="http://schemas.openxmlformats.org/officeDocument/2006/customXml" ds:itemID="{1B31540A-CAB0-4BE5-A163-E35426CD7F8A}">
   <ds:schemaRefs>
     <ds:schemaRef ds:uri="http://schemas.openxmlformats.org/officeDocument/2006/bibliography"/>
   </ds:schemaRefs>

</xml_diff>